<commit_message>
Task description data updated
</commit_message>
<xml_diff>
--- a/AGL_KS_mod4/AGL_KS_mod4_analysis.docx
+++ b/AGL_KS_mod4/AGL_KS_mod4_analysis.docx
@@ -654,29 +654,21 @@
         </w:rPr>
         <w:t xml:space="preserve">, annak az eredményeit nem fogjuk figyelembe venni az </w:t>
       </w:r>
-      <w:commentRangeStart w:id="3"/>
-      <w:r>
-        <w:rPr>
-          <w:rFonts w:ascii="Times New Roman" w:hAnsi="Times New Roman" w:cs="Times New Roman"/>
-          <w:sz w:val="24"/>
-          <w:szCs w:val="24"/>
-        </w:rPr>
-        <w:t>online feladatban</w:t>
-      </w:r>
-      <w:commentRangeEnd w:id="3"/>
-      <w:r>
-        <w:rPr>
-          <w:rStyle w:val="Jegyzethivatkozs"/>
-        </w:rPr>
-        <w:commentReference w:id="3"/>
-      </w:r>
-      <w:r>
-        <w:rPr>
-          <w:rFonts w:ascii="Times New Roman" w:hAnsi="Times New Roman" w:cs="Times New Roman"/>
-          <w:sz w:val="24"/>
-          <w:szCs w:val="24"/>
-        </w:rPr>
-        <w:t>.</w:t>
+      <w:r>
+        <w:rPr>
+          <w:rFonts w:ascii="Times New Roman" w:hAnsi="Times New Roman" w:cs="Times New Roman"/>
+          <w:sz w:val="24"/>
+          <w:szCs w:val="24"/>
+        </w:rPr>
+        <w:t>egész</w:t>
+      </w:r>
+      <w:r>
+        <w:rPr>
+          <w:rFonts w:ascii="Times New Roman" w:hAnsi="Times New Roman" w:cs="Times New Roman"/>
+          <w:sz w:val="24"/>
+          <w:szCs w:val="24"/>
+        </w:rPr>
+        <w:t xml:space="preserve"> feladatban.</w:t>
       </w:r>
     </w:p>
     <w:p>
@@ -766,7 +758,7 @@
         </w:rPr>
         <w:t xml:space="preserve"> </w:t>
       </w:r>
-      <w:commentRangeStart w:id="4"/>
+      <w:commentRangeStart w:id="2"/>
       <w:r>
         <w:rPr>
           <w:rFonts w:ascii="Times New Roman" w:hAnsi="Times New Roman" w:cs="Times New Roman"/>
@@ -775,13 +767,67 @@
         </w:rPr>
         <w:t>TRN1 – TRN3 RT</w:t>
       </w:r>
-      <w:commentRangeEnd w:id="4"/>
+      <w:commentRangeEnd w:id="2"/>
       <w:r>
         <w:rPr>
           <w:rStyle w:val="Jegyzethivatkozs"/>
         </w:rPr>
-        <w:commentReference w:id="4"/>
-      </w:r>
+        <w:commentReference w:id="2"/>
+      </w:r>
+      <w:r>
+        <w:rPr>
+          <w:rFonts w:ascii="Times New Roman" w:hAnsi="Times New Roman" w:cs="Times New Roman"/>
+          <w:sz w:val="24"/>
+          <w:szCs w:val="24"/>
+        </w:rPr>
+        <w:t xml:space="preserve"> vagy </w:t>
+      </w:r>
+      <w:proofErr w:type="spellStart"/>
+      <w:r>
+        <w:rPr>
+          <w:rFonts w:ascii="Times New Roman" w:hAnsi="Times New Roman" w:cs="Times New Roman"/>
+          <w:sz w:val="24"/>
+          <w:szCs w:val="24"/>
+        </w:rPr>
+        <w:t>residual</w:t>
+      </w:r>
+      <w:proofErr w:type="spellEnd"/>
+      <w:r>
+        <w:rPr>
+          <w:rFonts w:ascii="Times New Roman" w:hAnsi="Times New Roman" w:cs="Times New Roman"/>
+          <w:sz w:val="24"/>
+          <w:szCs w:val="24"/>
+        </w:rPr>
+        <w:t xml:space="preserve"> </w:t>
+      </w:r>
+      <w:proofErr w:type="spellStart"/>
+      <w:r>
+        <w:rPr>
+          <w:rFonts w:ascii="Times New Roman" w:hAnsi="Times New Roman" w:cs="Times New Roman"/>
+          <w:sz w:val="24"/>
+          <w:szCs w:val="24"/>
+        </w:rPr>
+        <w:t>change</w:t>
+      </w:r>
+      <w:proofErr w:type="spellEnd"/>
+      <w:r>
+        <w:rPr>
+          <w:rFonts w:ascii="Times New Roman" w:hAnsi="Times New Roman" w:cs="Times New Roman"/>
+          <w:sz w:val="24"/>
+          <w:szCs w:val="24"/>
+        </w:rPr>
+        <w:t xml:space="preserve"> </w:t>
+      </w:r>
+      <w:proofErr w:type="spellStart"/>
+      <w:r>
+        <w:rPr>
+          <w:rFonts w:ascii="Times New Roman" w:hAnsi="Times New Roman" w:cs="Times New Roman"/>
+          <w:sz w:val="24"/>
+          <w:szCs w:val="24"/>
+        </w:rPr>
+        <w:t>score</w:t>
+      </w:r>
+      <w:proofErr w:type="spellEnd"/>
     </w:p>
     <w:p>
       <w:pPr>
@@ -824,16 +870,14 @@
         </w:rPr>
         <w:t xml:space="preserve">RT </w:t>
       </w:r>
-      <w:proofErr w:type="spellStart"/>
-      <w:r>
-        <w:rPr>
-          <w:rFonts w:ascii="Times New Roman" w:hAnsi="Times New Roman" w:cs="Times New Roman"/>
-          <w:sz w:val="24"/>
-          <w:szCs w:val="24"/>
-        </w:rPr>
-        <w:t>difference</w:t>
-      </w:r>
-      <w:proofErr w:type="spellEnd"/>
+      <w:r>
+        <w:rPr>
+          <w:rFonts w:ascii="Times New Roman" w:hAnsi="Times New Roman" w:cs="Times New Roman"/>
+          <w:sz w:val="24"/>
+          <w:szCs w:val="24"/>
+        </w:rPr>
+        <w:t>TRN-RND</w:t>
+      </w:r>
       <w:r>
         <w:rPr>
           <w:rFonts w:ascii="Times New Roman" w:hAnsi="Times New Roman" w:cs="Times New Roman"/>
@@ -848,8 +892,70 @@
           <w:sz w:val="24"/>
           <w:szCs w:val="24"/>
         </w:rPr>
-        <w:t xml:space="preserve"> ((TRN3 – RND4) + (REC5 – RND4)) / 2</w:t>
-      </w:r>
+        <w:t xml:space="preserve"> </w:t>
+      </w:r>
+      <w:r>
+        <w:rPr>
+          <w:rFonts w:ascii="Times New Roman" w:hAnsi="Times New Roman" w:cs="Times New Roman"/>
+          <w:sz w:val="24"/>
+          <w:szCs w:val="24"/>
+        </w:rPr>
+        <w:t>TRN3 – RND4</w:t>
+      </w:r>
+      <w:r>
+        <w:rPr>
+          <w:rFonts w:ascii="Times New Roman" w:hAnsi="Times New Roman" w:cs="Times New Roman"/>
+          <w:sz w:val="24"/>
+          <w:szCs w:val="24"/>
+        </w:rPr>
+        <w:t xml:space="preserve"> vagy </w:t>
+      </w:r>
+      <w:proofErr w:type="spellStart"/>
+      <w:r>
+        <w:rPr>
+          <w:rFonts w:ascii="Times New Roman" w:hAnsi="Times New Roman" w:cs="Times New Roman"/>
+          <w:sz w:val="24"/>
+          <w:szCs w:val="24"/>
+        </w:rPr>
+        <w:t>residual</w:t>
+      </w:r>
+      <w:proofErr w:type="spellEnd"/>
+      <w:r>
+        <w:rPr>
+          <w:rFonts w:ascii="Times New Roman" w:hAnsi="Times New Roman" w:cs="Times New Roman"/>
+          <w:sz w:val="24"/>
+          <w:szCs w:val="24"/>
+        </w:rPr>
+        <w:t xml:space="preserve"> </w:t>
+      </w:r>
+      <w:proofErr w:type="spellStart"/>
+      <w:r>
+        <w:rPr>
+          <w:rFonts w:ascii="Times New Roman" w:hAnsi="Times New Roman" w:cs="Times New Roman"/>
+          <w:sz w:val="24"/>
+          <w:szCs w:val="24"/>
+        </w:rPr>
+        <w:t>change</w:t>
+      </w:r>
+      <w:proofErr w:type="spellEnd"/>
+      <w:r>
+        <w:rPr>
+          <w:rFonts w:ascii="Times New Roman" w:hAnsi="Times New Roman" w:cs="Times New Roman"/>
+          <w:sz w:val="24"/>
+          <w:szCs w:val="24"/>
+        </w:rPr>
+        <w:t xml:space="preserve"> </w:t>
+      </w:r>
+      <w:proofErr w:type="spellStart"/>
+      <w:r>
+        <w:rPr>
+          <w:rFonts w:ascii="Times New Roman" w:hAnsi="Times New Roman" w:cs="Times New Roman"/>
+          <w:sz w:val="24"/>
+          <w:szCs w:val="24"/>
+        </w:rPr>
+        <w:t>score</w:t>
+      </w:r>
+      <w:proofErr w:type="spellEnd"/>
     </w:p>
     <w:p>
       <w:pPr>
@@ -866,40 +972,70 @@
           <w:szCs w:val="24"/>
         </w:rPr>
       </w:pPr>
-      <w:r>
-        <w:rPr>
-          <w:rFonts w:ascii="Times New Roman" w:hAnsi="Times New Roman" w:cs="Times New Roman"/>
-          <w:sz w:val="24"/>
-          <w:szCs w:val="24"/>
-        </w:rPr>
-        <w:t xml:space="preserve">ACC </w:t>
-      </w:r>
-      <w:proofErr w:type="spellStart"/>
-      <w:r>
-        <w:rPr>
-          <w:rFonts w:ascii="Times New Roman" w:hAnsi="Times New Roman" w:cs="Times New Roman"/>
-          <w:sz w:val="24"/>
-          <w:szCs w:val="24"/>
-        </w:rPr>
-        <w:t>training</w:t>
-      </w:r>
-      <w:proofErr w:type="spellEnd"/>
-      <w:r>
-        <w:rPr>
-          <w:rFonts w:ascii="Times New Roman" w:hAnsi="Times New Roman" w:cs="Times New Roman"/>
-          <w:sz w:val="24"/>
-          <w:szCs w:val="24"/>
-        </w:rPr>
-        <w:t>:</w:t>
-      </w:r>
-      <w:r>
-        <w:rPr>
-          <w:rFonts w:ascii="Times New Roman" w:hAnsi="Times New Roman" w:cs="Times New Roman"/>
-          <w:sz w:val="24"/>
-          <w:szCs w:val="24"/>
-        </w:rPr>
-        <w:t xml:space="preserve"> TRN3 – TRN1</w:t>
-      </w:r>
+      <w:proofErr w:type="spellStart"/>
+      <w:r>
+        <w:rPr>
+          <w:rFonts w:ascii="Times New Roman" w:hAnsi="Times New Roman" w:cs="Times New Roman"/>
+          <w:sz w:val="24"/>
+          <w:szCs w:val="24"/>
+        </w:rPr>
+        <w:t>median</w:t>
+      </w:r>
+      <w:proofErr w:type="spellEnd"/>
+      <w:r>
+        <w:rPr>
+          <w:rFonts w:ascii="Times New Roman" w:hAnsi="Times New Roman" w:cs="Times New Roman"/>
+          <w:sz w:val="24"/>
+          <w:szCs w:val="24"/>
+        </w:rPr>
+        <w:t xml:space="preserve"> RT RND-REC: REC5 – RND4 vagy </w:t>
+      </w:r>
+      <w:proofErr w:type="spellStart"/>
+      <w:r>
+        <w:rPr>
+          <w:rFonts w:ascii="Times New Roman" w:hAnsi="Times New Roman" w:cs="Times New Roman"/>
+          <w:sz w:val="24"/>
+          <w:szCs w:val="24"/>
+        </w:rPr>
+        <w:t>residual</w:t>
+      </w:r>
+      <w:proofErr w:type="spellEnd"/>
+      <w:r>
+        <w:rPr>
+          <w:rFonts w:ascii="Times New Roman" w:hAnsi="Times New Roman" w:cs="Times New Roman"/>
+          <w:sz w:val="24"/>
+          <w:szCs w:val="24"/>
+        </w:rPr>
+        <w:t xml:space="preserve"> </w:t>
+      </w:r>
+      <w:proofErr w:type="spellStart"/>
+      <w:r>
+        <w:rPr>
+          <w:rFonts w:ascii="Times New Roman" w:hAnsi="Times New Roman" w:cs="Times New Roman"/>
+          <w:sz w:val="24"/>
+          <w:szCs w:val="24"/>
+        </w:rPr>
+        <w:t>change</w:t>
+      </w:r>
+      <w:proofErr w:type="spellEnd"/>
+      <w:r>
+        <w:rPr>
+          <w:rFonts w:ascii="Times New Roman" w:hAnsi="Times New Roman" w:cs="Times New Roman"/>
+          <w:sz w:val="24"/>
+          <w:szCs w:val="24"/>
+        </w:rPr>
+        <w:t xml:space="preserve"> </w:t>
+      </w:r>
+      <w:proofErr w:type="spellStart"/>
+      <w:r>
+        <w:rPr>
+          <w:rFonts w:ascii="Times New Roman" w:hAnsi="Times New Roman" w:cs="Times New Roman"/>
+          <w:sz w:val="24"/>
+          <w:szCs w:val="24"/>
+        </w:rPr>
+        <w:t>score</w:t>
+      </w:r>
+      <w:proofErr w:type="spellEnd"/>
     </w:p>
     <w:p>
       <w:pPr>
@@ -931,7 +1067,7 @@
           <w:sz w:val="24"/>
           <w:szCs w:val="24"/>
         </w:rPr>
-        <w:t>difference</w:t>
+        <w:t>training</w:t>
       </w:r>
       <w:proofErr w:type="spellEnd"/>
       <w:r>
@@ -948,8 +1084,62 @@
           <w:sz w:val="24"/>
           <w:szCs w:val="24"/>
         </w:rPr>
-        <w:t xml:space="preserve"> ((RND4 – TRN3) + (RND4 – REC5)) / 2</w:t>
-      </w:r>
+        <w:t xml:space="preserve"> TRN3 – TRN1</w:t>
+      </w:r>
+      <w:r>
+        <w:rPr>
+          <w:rFonts w:ascii="Times New Roman" w:hAnsi="Times New Roman" w:cs="Times New Roman"/>
+          <w:sz w:val="24"/>
+          <w:szCs w:val="24"/>
+        </w:rPr>
+        <w:t xml:space="preserve"> vagy </w:t>
+      </w:r>
+      <w:proofErr w:type="spellStart"/>
+      <w:r>
+        <w:rPr>
+          <w:rFonts w:ascii="Times New Roman" w:hAnsi="Times New Roman" w:cs="Times New Roman"/>
+          <w:sz w:val="24"/>
+          <w:szCs w:val="24"/>
+        </w:rPr>
+        <w:t>residual</w:t>
+      </w:r>
+      <w:proofErr w:type="spellEnd"/>
+      <w:r>
+        <w:rPr>
+          <w:rFonts w:ascii="Times New Roman" w:hAnsi="Times New Roman" w:cs="Times New Roman"/>
+          <w:sz w:val="24"/>
+          <w:szCs w:val="24"/>
+        </w:rPr>
+        <w:t xml:space="preserve"> </w:t>
+      </w:r>
+      <w:proofErr w:type="spellStart"/>
+      <w:r>
+        <w:rPr>
+          <w:rFonts w:ascii="Times New Roman" w:hAnsi="Times New Roman" w:cs="Times New Roman"/>
+          <w:sz w:val="24"/>
+          <w:szCs w:val="24"/>
+        </w:rPr>
+        <w:t>change</w:t>
+      </w:r>
+      <w:proofErr w:type="spellEnd"/>
+      <w:r>
+        <w:rPr>
+          <w:rFonts w:ascii="Times New Roman" w:hAnsi="Times New Roman" w:cs="Times New Roman"/>
+          <w:sz w:val="24"/>
+          <w:szCs w:val="24"/>
+        </w:rPr>
+        <w:t xml:space="preserve"> </w:t>
+      </w:r>
+      <w:proofErr w:type="spellStart"/>
+      <w:r>
+        <w:rPr>
+          <w:rFonts w:ascii="Times New Roman" w:hAnsi="Times New Roman" w:cs="Times New Roman"/>
+          <w:sz w:val="24"/>
+          <w:szCs w:val="24"/>
+        </w:rPr>
+        <w:t>score</w:t>
+      </w:r>
+      <w:proofErr w:type="spellEnd"/>
     </w:p>
     <w:p>
       <w:pPr>
@@ -966,31 +1156,21 @@
           <w:szCs w:val="24"/>
         </w:rPr>
       </w:pPr>
-      <w:commentRangeStart w:id="5"/>
-      <w:r>
-        <w:rPr>
-          <w:rFonts w:ascii="Times New Roman" w:hAnsi="Times New Roman" w:cs="Times New Roman"/>
-          <w:sz w:val="24"/>
-          <w:szCs w:val="24"/>
-        </w:rPr>
-        <w:t xml:space="preserve">2AFC </w:t>
-      </w:r>
-      <w:proofErr w:type="spellStart"/>
-      <w:r>
-        <w:rPr>
-          <w:rFonts w:ascii="Times New Roman" w:hAnsi="Times New Roman" w:cs="Times New Roman"/>
-          <w:sz w:val="24"/>
-          <w:szCs w:val="24"/>
-        </w:rPr>
-        <w:t>sentence</w:t>
-      </w:r>
-      <w:commentRangeEnd w:id="5"/>
-      <w:proofErr w:type="spellEnd"/>
-      <w:r>
-        <w:rPr>
-          <w:rStyle w:val="Jegyzethivatkozs"/>
-        </w:rPr>
-        <w:commentReference w:id="5"/>
+      <w:r>
+        <w:rPr>
+          <w:rFonts w:ascii="Times New Roman" w:hAnsi="Times New Roman" w:cs="Times New Roman"/>
+          <w:sz w:val="24"/>
+          <w:szCs w:val="24"/>
+        </w:rPr>
+        <w:t xml:space="preserve">ACC </w:t>
+      </w:r>
+      <w:r>
+        <w:rPr>
+          <w:rFonts w:ascii="Times New Roman" w:hAnsi="Times New Roman" w:cs="Times New Roman"/>
+          <w:sz w:val="24"/>
+          <w:szCs w:val="24"/>
+        </w:rPr>
+        <w:t>TRN-RND</w:t>
       </w:r>
       <w:r>
         <w:rPr>
@@ -1006,8 +1186,70 @@
           <w:sz w:val="24"/>
           <w:szCs w:val="24"/>
         </w:rPr>
-        <w:t xml:space="preserve"> mondat válaszok (0-1) átlaga</w:t>
-      </w:r>
+        <w:t xml:space="preserve"> </w:t>
+      </w:r>
+      <w:r>
+        <w:rPr>
+          <w:rFonts w:ascii="Times New Roman" w:hAnsi="Times New Roman" w:cs="Times New Roman"/>
+          <w:sz w:val="24"/>
+          <w:szCs w:val="24"/>
+        </w:rPr>
+        <w:t>RND4 – TRN3</w:t>
+      </w:r>
+      <w:r>
+        <w:rPr>
+          <w:rFonts w:ascii="Times New Roman" w:hAnsi="Times New Roman" w:cs="Times New Roman"/>
+          <w:sz w:val="24"/>
+          <w:szCs w:val="24"/>
+        </w:rPr>
+        <w:t xml:space="preserve"> vagy </w:t>
+      </w:r>
+      <w:proofErr w:type="spellStart"/>
+      <w:r>
+        <w:rPr>
+          <w:rFonts w:ascii="Times New Roman" w:hAnsi="Times New Roman" w:cs="Times New Roman"/>
+          <w:sz w:val="24"/>
+          <w:szCs w:val="24"/>
+        </w:rPr>
+        <w:t>residual</w:t>
+      </w:r>
+      <w:proofErr w:type="spellEnd"/>
+      <w:r>
+        <w:rPr>
+          <w:rFonts w:ascii="Times New Roman" w:hAnsi="Times New Roman" w:cs="Times New Roman"/>
+          <w:sz w:val="24"/>
+          <w:szCs w:val="24"/>
+        </w:rPr>
+        <w:t xml:space="preserve"> </w:t>
+      </w:r>
+      <w:proofErr w:type="spellStart"/>
+      <w:r>
+        <w:rPr>
+          <w:rFonts w:ascii="Times New Roman" w:hAnsi="Times New Roman" w:cs="Times New Roman"/>
+          <w:sz w:val="24"/>
+          <w:szCs w:val="24"/>
+        </w:rPr>
+        <w:t>change</w:t>
+      </w:r>
+      <w:proofErr w:type="spellEnd"/>
+      <w:r>
+        <w:rPr>
+          <w:rFonts w:ascii="Times New Roman" w:hAnsi="Times New Roman" w:cs="Times New Roman"/>
+          <w:sz w:val="24"/>
+          <w:szCs w:val="24"/>
+        </w:rPr>
+        <w:t xml:space="preserve"> </w:t>
+      </w:r>
+      <w:proofErr w:type="spellStart"/>
+      <w:r>
+        <w:rPr>
+          <w:rFonts w:ascii="Times New Roman" w:hAnsi="Times New Roman" w:cs="Times New Roman"/>
+          <w:sz w:val="24"/>
+          <w:szCs w:val="24"/>
+        </w:rPr>
+        <w:t>score</w:t>
+      </w:r>
+      <w:proofErr w:type="spellEnd"/>
     </w:p>
     <w:p>
       <w:pPr>
@@ -1024,102 +1266,60 @@
           <w:szCs w:val="24"/>
         </w:rPr>
       </w:pPr>
-      <w:commentRangeStart w:id="6"/>
-      <w:r>
-        <w:rPr>
-          <w:rFonts w:ascii="Times New Roman" w:hAnsi="Times New Roman" w:cs="Times New Roman"/>
-          <w:sz w:val="24"/>
-          <w:szCs w:val="24"/>
-        </w:rPr>
-        <w:t xml:space="preserve">2AFC </w:t>
-      </w:r>
-      <w:proofErr w:type="spellStart"/>
-      <w:r>
-        <w:rPr>
-          <w:rFonts w:ascii="Times New Roman" w:hAnsi="Times New Roman" w:cs="Times New Roman"/>
-          <w:sz w:val="24"/>
-          <w:szCs w:val="24"/>
-        </w:rPr>
-        <w:t>bigram</w:t>
-      </w:r>
-      <w:proofErr w:type="spellEnd"/>
-      <w:r>
-        <w:rPr>
-          <w:rFonts w:ascii="Times New Roman" w:hAnsi="Times New Roman" w:cs="Times New Roman"/>
-          <w:sz w:val="24"/>
-          <w:szCs w:val="24"/>
-        </w:rPr>
-        <w:t xml:space="preserve"> </w:t>
-      </w:r>
-      <w:proofErr w:type="spellStart"/>
-      <w:r>
-        <w:rPr>
-          <w:rFonts w:ascii="Times New Roman" w:hAnsi="Times New Roman" w:cs="Times New Roman"/>
-          <w:sz w:val="24"/>
-          <w:szCs w:val="24"/>
-        </w:rPr>
-        <w:t>trigram</w:t>
-      </w:r>
-      <w:commentRangeEnd w:id="6"/>
-      <w:proofErr w:type="spellEnd"/>
-      <w:r>
-        <w:rPr>
-          <w:rStyle w:val="Jegyzethivatkozs"/>
-        </w:rPr>
-        <w:commentReference w:id="6"/>
-      </w:r>
-      <w:r>
-        <w:rPr>
-          <w:rFonts w:ascii="Times New Roman" w:hAnsi="Times New Roman" w:cs="Times New Roman"/>
-          <w:sz w:val="24"/>
-          <w:szCs w:val="24"/>
-        </w:rPr>
-        <w:t>:</w:t>
-      </w:r>
-      <w:r>
-        <w:rPr>
-          <w:rFonts w:ascii="Times New Roman" w:hAnsi="Times New Roman" w:cs="Times New Roman"/>
-          <w:sz w:val="24"/>
-          <w:szCs w:val="24"/>
-        </w:rPr>
-        <w:t xml:space="preserve"> </w:t>
-      </w:r>
-      <w:proofErr w:type="spellStart"/>
-      <w:r>
-        <w:rPr>
-          <w:rFonts w:ascii="Times New Roman" w:hAnsi="Times New Roman" w:cs="Times New Roman"/>
-          <w:sz w:val="24"/>
-          <w:szCs w:val="24"/>
-        </w:rPr>
-        <w:t>bigram</w:t>
-      </w:r>
-      <w:proofErr w:type="spellEnd"/>
-      <w:r>
-        <w:rPr>
-          <w:rFonts w:ascii="Times New Roman" w:hAnsi="Times New Roman" w:cs="Times New Roman"/>
-          <w:sz w:val="24"/>
-          <w:szCs w:val="24"/>
-        </w:rPr>
-        <w:t xml:space="preserve"> </w:t>
-      </w:r>
-      <w:proofErr w:type="spellStart"/>
-      <w:r>
-        <w:rPr>
-          <w:rFonts w:ascii="Times New Roman" w:hAnsi="Times New Roman" w:cs="Times New Roman"/>
-          <w:sz w:val="24"/>
-          <w:szCs w:val="24"/>
-        </w:rPr>
-        <w:t>trigram</w:t>
-      </w:r>
-      <w:proofErr w:type="spellEnd"/>
-      <w:r>
-        <w:rPr>
-          <w:rFonts w:ascii="Times New Roman" w:hAnsi="Times New Roman" w:cs="Times New Roman"/>
-          <w:sz w:val="24"/>
-          <w:szCs w:val="24"/>
-        </w:rPr>
-        <w:t xml:space="preserve"> válaszok (0-1) átlaga</w:t>
-      </w:r>
+      <w:r>
+        <w:rPr>
+          <w:rFonts w:ascii="Times New Roman" w:hAnsi="Times New Roman" w:cs="Times New Roman"/>
+          <w:sz w:val="24"/>
+          <w:szCs w:val="24"/>
+        </w:rPr>
+        <w:t xml:space="preserve">ACC RND-REC: RND4 – REC5 vagy </w:t>
+      </w:r>
+      <w:proofErr w:type="spellStart"/>
+      <w:r>
+        <w:rPr>
+          <w:rFonts w:ascii="Times New Roman" w:hAnsi="Times New Roman" w:cs="Times New Roman"/>
+          <w:sz w:val="24"/>
+          <w:szCs w:val="24"/>
+        </w:rPr>
+        <w:t>residual</w:t>
+      </w:r>
+      <w:proofErr w:type="spellEnd"/>
+      <w:r>
+        <w:rPr>
+          <w:rFonts w:ascii="Times New Roman" w:hAnsi="Times New Roman" w:cs="Times New Roman"/>
+          <w:sz w:val="24"/>
+          <w:szCs w:val="24"/>
+        </w:rPr>
+        <w:t xml:space="preserve"> </w:t>
+      </w:r>
+      <w:proofErr w:type="spellStart"/>
+      <w:r>
+        <w:rPr>
+          <w:rFonts w:ascii="Times New Roman" w:hAnsi="Times New Roman" w:cs="Times New Roman"/>
+          <w:sz w:val="24"/>
+          <w:szCs w:val="24"/>
+        </w:rPr>
+        <w:t>change</w:t>
+      </w:r>
+      <w:proofErr w:type="spellEnd"/>
+      <w:r>
+        <w:rPr>
+          <w:rFonts w:ascii="Times New Roman" w:hAnsi="Times New Roman" w:cs="Times New Roman"/>
+          <w:sz w:val="24"/>
+          <w:szCs w:val="24"/>
+        </w:rPr>
+        <w:t xml:space="preserve"> </w:t>
+      </w:r>
+      <w:proofErr w:type="spellStart"/>
+      <w:r>
+        <w:rPr>
+          <w:rFonts w:ascii="Times New Roman" w:hAnsi="Times New Roman" w:cs="Times New Roman"/>
+          <w:sz w:val="24"/>
+          <w:szCs w:val="24"/>
+        </w:rPr>
+        <w:t>score</w:t>
+      </w:r>
+      <w:proofErr w:type="spellEnd"/>
     </w:p>
     <w:p>
       <w:pPr>
@@ -1136,16 +1336,40 @@
           <w:szCs w:val="24"/>
         </w:rPr>
       </w:pPr>
-      <w:proofErr w:type="spellStart"/>
-      <w:r>
-        <w:rPr>
-          <w:rFonts w:ascii="Times New Roman" w:hAnsi="Times New Roman" w:cs="Times New Roman"/>
-          <w:sz w:val="24"/>
-          <w:szCs w:val="24"/>
-        </w:rPr>
-        <w:t>production</w:t>
-      </w:r>
-      <w:proofErr w:type="spellEnd"/>
+      <w:commentRangeStart w:id="3"/>
+      <w:commentRangeStart w:id="4"/>
+      <w:r>
+        <w:rPr>
+          <w:rFonts w:ascii="Times New Roman" w:hAnsi="Times New Roman" w:cs="Times New Roman"/>
+          <w:sz w:val="24"/>
+          <w:szCs w:val="24"/>
+        </w:rPr>
+        <w:t xml:space="preserve">2AFC </w:t>
+      </w:r>
+      <w:proofErr w:type="spellStart"/>
+      <w:r>
+        <w:rPr>
+          <w:rFonts w:ascii="Times New Roman" w:hAnsi="Times New Roman" w:cs="Times New Roman"/>
+          <w:sz w:val="24"/>
+          <w:szCs w:val="24"/>
+        </w:rPr>
+        <w:t>sentence</w:t>
+      </w:r>
+      <w:commentRangeEnd w:id="3"/>
+      <w:proofErr w:type="spellEnd"/>
+      <w:r>
+        <w:rPr>
+          <w:rStyle w:val="Jegyzethivatkozs"/>
+        </w:rPr>
+        <w:commentReference w:id="3"/>
+      </w:r>
+      <w:commentRangeEnd w:id="4"/>
+      <w:r>
+        <w:rPr>
+          <w:rStyle w:val="Jegyzethivatkozs"/>
+        </w:rPr>
+        <w:commentReference w:id="4"/>
+      </w:r>
       <w:r>
         <w:rPr>
           <w:rFonts w:ascii="Times New Roman" w:hAnsi="Times New Roman" w:cs="Times New Roman"/>
@@ -1160,45 +1384,7 @@
           <w:sz w:val="24"/>
           <w:szCs w:val="24"/>
         </w:rPr>
-        <w:t xml:space="preserve"> </w:t>
-      </w:r>
-      <w:proofErr w:type="gramStart"/>
-      <w:r>
-        <w:rPr>
-          <w:rFonts w:ascii="Times New Roman" w:hAnsi="Times New Roman" w:cs="Times New Roman"/>
-          <w:sz w:val="24"/>
-          <w:szCs w:val="24"/>
-        </w:rPr>
-        <w:t>produkciós</w:t>
-      </w:r>
-      <w:proofErr w:type="gramEnd"/>
-      <w:r>
-        <w:rPr>
-          <w:rFonts w:ascii="Times New Roman" w:hAnsi="Times New Roman" w:cs="Times New Roman"/>
-          <w:sz w:val="24"/>
-          <w:szCs w:val="24"/>
-        </w:rPr>
-        <w:t xml:space="preserve"> válaszok (0-1) átlaga</w:t>
-      </w:r>
-    </w:p>
-    <w:p>
-      <w:pPr>
-        <w:pStyle w:val="APAcmsor1"/>
-        <w:rPr>
-          <w:color w:val="auto"/>
-        </w:rPr>
-      </w:pPr>
-      <w:r>
-        <w:rPr>
-          <w:color w:val="auto"/>
-        </w:rPr>
-        <w:t xml:space="preserve">5. </w:t>
-      </w:r>
-      <w:r>
-        <w:rPr>
-          <w:color w:val="auto"/>
-        </w:rPr>
-        <w:t>Egyéb</w:t>
+        <w:t xml:space="preserve"> mondat válaszok (0-1) átlaga</w:t>
       </w:r>
     </w:p>
     <w:p>
@@ -1208,11 +1394,1067 @@
           <w:ilvl w:val="0"/>
           <w:numId w:val="4"/>
         </w:numPr>
-      </w:pPr>
-      <w:r>
-        <w:rPr>
-          <w:rFonts w:ascii="Times New Roman" w:hAnsi="Times New Roman" w:cs="Times New Roman"/>
-          <w:sz w:val="24"/>
+        <w:spacing w:after="480"/>
+        <w:ind w:left="714" w:hanging="357"/>
+        <w:rPr>
+          <w:rFonts w:ascii="Times New Roman" w:hAnsi="Times New Roman" w:cs="Times New Roman"/>
+          <w:sz w:val="24"/>
+          <w:szCs w:val="24"/>
+        </w:rPr>
+      </w:pPr>
+      <w:commentRangeStart w:id="5"/>
+      <w:r>
+        <w:rPr>
+          <w:rFonts w:ascii="Times New Roman" w:hAnsi="Times New Roman" w:cs="Times New Roman"/>
+          <w:sz w:val="24"/>
+          <w:szCs w:val="24"/>
+        </w:rPr>
+        <w:t xml:space="preserve">2AFC </w:t>
+      </w:r>
+      <w:proofErr w:type="spellStart"/>
+      <w:r>
+        <w:rPr>
+          <w:rFonts w:ascii="Times New Roman" w:hAnsi="Times New Roman" w:cs="Times New Roman"/>
+          <w:sz w:val="24"/>
+          <w:szCs w:val="24"/>
+        </w:rPr>
+        <w:t>bigram</w:t>
+      </w:r>
+      <w:proofErr w:type="spellEnd"/>
+      <w:r>
+        <w:rPr>
+          <w:rFonts w:ascii="Times New Roman" w:hAnsi="Times New Roman" w:cs="Times New Roman"/>
+          <w:sz w:val="24"/>
+          <w:szCs w:val="24"/>
+        </w:rPr>
+        <w:t xml:space="preserve"> </w:t>
+      </w:r>
+      <w:proofErr w:type="spellStart"/>
+      <w:r>
+        <w:rPr>
+          <w:rFonts w:ascii="Times New Roman" w:hAnsi="Times New Roman" w:cs="Times New Roman"/>
+          <w:sz w:val="24"/>
+          <w:szCs w:val="24"/>
+        </w:rPr>
+        <w:t>trigram</w:t>
+      </w:r>
+      <w:commentRangeEnd w:id="5"/>
+      <w:proofErr w:type="spellEnd"/>
+      <w:r>
+        <w:rPr>
+          <w:rStyle w:val="Jegyzethivatkozs"/>
+        </w:rPr>
+        <w:commentReference w:id="5"/>
+      </w:r>
+      <w:r>
+        <w:rPr>
+          <w:rFonts w:ascii="Times New Roman" w:hAnsi="Times New Roman" w:cs="Times New Roman"/>
+          <w:sz w:val="24"/>
+          <w:szCs w:val="24"/>
+        </w:rPr>
+        <w:t>:</w:t>
+      </w:r>
+      <w:r>
+        <w:rPr>
+          <w:rFonts w:ascii="Times New Roman" w:hAnsi="Times New Roman" w:cs="Times New Roman"/>
+          <w:sz w:val="24"/>
+          <w:szCs w:val="24"/>
+        </w:rPr>
+        <w:t xml:space="preserve"> </w:t>
+      </w:r>
+      <w:proofErr w:type="spellStart"/>
+      <w:r>
+        <w:rPr>
+          <w:rFonts w:ascii="Times New Roman" w:hAnsi="Times New Roman" w:cs="Times New Roman"/>
+          <w:sz w:val="24"/>
+          <w:szCs w:val="24"/>
+        </w:rPr>
+        <w:t>bigram</w:t>
+      </w:r>
+      <w:proofErr w:type="spellEnd"/>
+      <w:r>
+        <w:rPr>
+          <w:rFonts w:ascii="Times New Roman" w:hAnsi="Times New Roman" w:cs="Times New Roman"/>
+          <w:sz w:val="24"/>
+          <w:szCs w:val="24"/>
+        </w:rPr>
+        <w:t xml:space="preserve"> </w:t>
+      </w:r>
+      <w:proofErr w:type="spellStart"/>
+      <w:r>
+        <w:rPr>
+          <w:rFonts w:ascii="Times New Roman" w:hAnsi="Times New Roman" w:cs="Times New Roman"/>
+          <w:sz w:val="24"/>
+          <w:szCs w:val="24"/>
+        </w:rPr>
+        <w:t>trigram</w:t>
+      </w:r>
+      <w:proofErr w:type="spellEnd"/>
+      <w:r>
+        <w:rPr>
+          <w:rFonts w:ascii="Times New Roman" w:hAnsi="Times New Roman" w:cs="Times New Roman"/>
+          <w:sz w:val="24"/>
+          <w:szCs w:val="24"/>
+        </w:rPr>
+        <w:t xml:space="preserve"> válaszok (0-1) átlaga</w:t>
+      </w:r>
+    </w:p>
+    <w:p>
+      <w:pPr>
+        <w:pStyle w:val="Listaszerbekezds"/>
+        <w:numPr>
+          <w:ilvl w:val="0"/>
+          <w:numId w:val="4"/>
+        </w:numPr>
+        <w:spacing w:after="480"/>
+        <w:ind w:left="714" w:hanging="357"/>
+        <w:rPr>
+          <w:rFonts w:ascii="Times New Roman" w:hAnsi="Times New Roman" w:cs="Times New Roman"/>
+          <w:sz w:val="24"/>
+          <w:szCs w:val="24"/>
+        </w:rPr>
+      </w:pPr>
+      <w:proofErr w:type="spellStart"/>
+      <w:r>
+        <w:rPr>
+          <w:rFonts w:ascii="Times New Roman" w:hAnsi="Times New Roman" w:cs="Times New Roman"/>
+          <w:sz w:val="24"/>
+          <w:szCs w:val="24"/>
+        </w:rPr>
+        <w:t>production</w:t>
+      </w:r>
+      <w:proofErr w:type="spellEnd"/>
+      <w:r>
+        <w:rPr>
+          <w:rFonts w:ascii="Times New Roman" w:hAnsi="Times New Roman" w:cs="Times New Roman"/>
+          <w:sz w:val="24"/>
+          <w:szCs w:val="24"/>
+        </w:rPr>
+        <w:t>:</w:t>
+      </w:r>
+      <w:r>
+        <w:rPr>
+          <w:rFonts w:ascii="Times New Roman" w:hAnsi="Times New Roman" w:cs="Times New Roman"/>
+          <w:sz w:val="24"/>
+          <w:szCs w:val="24"/>
+        </w:rPr>
+        <w:t xml:space="preserve"> </w:t>
+      </w:r>
+      <w:proofErr w:type="gramStart"/>
+      <w:r>
+        <w:rPr>
+          <w:rFonts w:ascii="Times New Roman" w:hAnsi="Times New Roman" w:cs="Times New Roman"/>
+          <w:sz w:val="24"/>
+          <w:szCs w:val="24"/>
+        </w:rPr>
+        <w:t>produkciós</w:t>
+      </w:r>
+      <w:proofErr w:type="gramEnd"/>
+      <w:r>
+        <w:rPr>
+          <w:rFonts w:ascii="Times New Roman" w:hAnsi="Times New Roman" w:cs="Times New Roman"/>
+          <w:sz w:val="24"/>
+          <w:szCs w:val="24"/>
+        </w:rPr>
+        <w:t xml:space="preserve"> válaszok (0-1) átlaga</w:t>
+      </w:r>
+    </w:p>
+    <w:p>
+      <w:pPr>
+        <w:pStyle w:val="APAcmsor1"/>
+        <w:rPr>
+          <w:color w:val="auto"/>
+        </w:rPr>
+      </w:pPr>
+      <w:r>
+        <w:rPr>
+          <w:color w:val="auto"/>
+        </w:rPr>
+        <w:t xml:space="preserve">5. </w:t>
+      </w:r>
+      <w:r>
+        <w:rPr>
+          <w:color w:val="auto"/>
+        </w:rPr>
+        <w:t>Egyéb</w:t>
+      </w:r>
+    </w:p>
+    <w:p>
+      <w:pPr>
+        <w:pStyle w:val="Listaszerbekezds"/>
+        <w:numPr>
+          <w:ilvl w:val="0"/>
+          <w:numId w:val="4"/>
+        </w:numPr>
+        <w:spacing w:after="480"/>
+        <w:ind w:left="714" w:hanging="357"/>
+        <w:rPr>
+          <w:rFonts w:ascii="Times New Roman" w:hAnsi="Times New Roman" w:cs="Times New Roman"/>
+          <w:sz w:val="24"/>
+          <w:szCs w:val="24"/>
+        </w:rPr>
+      </w:pPr>
+      <w:r>
+        <w:rPr>
+          <w:rFonts w:ascii="Times New Roman" w:hAnsi="Times New Roman" w:cs="Times New Roman"/>
+          <w:sz w:val="24"/>
+          <w:szCs w:val="24"/>
+        </w:rPr>
+        <w:t>?</w:t>
+      </w:r>
+    </w:p>
+    <w:p>
+      <w:pPr>
+        <w:pStyle w:val="APAcmsor1"/>
+        <w:rPr>
+          <w:color w:val="auto"/>
+        </w:rPr>
+      </w:pPr>
+      <w:r>
+        <w:rPr>
+          <w:color w:val="auto"/>
+        </w:rPr>
+        <w:lastRenderedPageBreak/>
+        <w:t xml:space="preserve">6. </w:t>
+      </w:r>
+      <w:proofErr w:type="spellStart"/>
+      <w:r>
+        <w:rPr>
+          <w:color w:val="auto"/>
+        </w:rPr>
+        <w:t>Pszichometriai</w:t>
+      </w:r>
+      <w:proofErr w:type="spellEnd"/>
+      <w:r>
+        <w:rPr>
+          <w:color w:val="auto"/>
+        </w:rPr>
+        <w:t xml:space="preserve"> elemzés </w:t>
+      </w:r>
+      <w:proofErr w:type="spellStart"/>
+      <w:r>
+        <w:rPr>
+          <w:color w:val="auto"/>
+        </w:rPr>
+        <w:t>workflow</w:t>
+      </w:r>
+      <w:proofErr w:type="spellEnd"/>
+    </w:p>
+    <w:p>
+      <w:pPr>
+        <w:pStyle w:val="Listaszerbekezds"/>
+        <w:numPr>
+          <w:ilvl w:val="0"/>
+          <w:numId w:val="4"/>
+        </w:numPr>
+        <w:spacing w:after="480"/>
+        <w:ind w:left="714" w:hanging="357"/>
+        <w:rPr>
+          <w:rFonts w:ascii="Times New Roman" w:hAnsi="Times New Roman" w:cs="Times New Roman"/>
+          <w:sz w:val="24"/>
+          <w:szCs w:val="24"/>
+        </w:rPr>
+      </w:pPr>
+      <w:r>
+        <w:rPr>
+          <w:rFonts w:ascii="Times New Roman" w:hAnsi="Times New Roman" w:cs="Times New Roman"/>
+          <w:sz w:val="24"/>
+          <w:szCs w:val="24"/>
+        </w:rPr>
+        <w:t xml:space="preserve">1. Előszűrés és </w:t>
+      </w:r>
+      <w:r>
+        <w:rPr>
+          <w:rFonts w:ascii="Times New Roman" w:hAnsi="Times New Roman" w:cs="Times New Roman"/>
+          <w:sz w:val="24"/>
+          <w:szCs w:val="24"/>
+        </w:rPr>
+        <w:t>adattáblák összeállítása</w:t>
+      </w:r>
+    </w:p>
+    <w:p>
+      <w:pPr>
+        <w:pStyle w:val="Listaszerbekezds"/>
+        <w:numPr>
+          <w:ilvl w:val="0"/>
+          <w:numId w:val="4"/>
+        </w:numPr>
+        <w:spacing w:after="480"/>
+        <w:ind w:left="714" w:hanging="357"/>
+        <w:rPr>
+          <w:rFonts w:ascii="Times New Roman" w:hAnsi="Times New Roman" w:cs="Times New Roman"/>
+          <w:sz w:val="24"/>
+          <w:szCs w:val="24"/>
+        </w:rPr>
+      </w:pPr>
+      <w:r>
+        <w:rPr>
+          <w:rFonts w:ascii="Times New Roman" w:hAnsi="Times New Roman" w:cs="Times New Roman"/>
+          <w:sz w:val="24"/>
+          <w:szCs w:val="24"/>
+        </w:rPr>
+        <w:t>2</w:t>
+      </w:r>
+      <w:r>
+        <w:rPr>
+          <w:rFonts w:ascii="Times New Roman" w:hAnsi="Times New Roman" w:cs="Times New Roman"/>
+          <w:sz w:val="24"/>
+          <w:szCs w:val="24"/>
+        </w:rPr>
+        <w:t xml:space="preserve">. Online indexeknél </w:t>
+      </w:r>
+      <w:proofErr w:type="spellStart"/>
+      <w:r>
+        <w:rPr>
+          <w:rFonts w:ascii="Times New Roman" w:hAnsi="Times New Roman" w:cs="Times New Roman"/>
+          <w:sz w:val="24"/>
+          <w:szCs w:val="24"/>
+        </w:rPr>
+        <w:t>difference</w:t>
+      </w:r>
+      <w:proofErr w:type="spellEnd"/>
+      <w:r>
+        <w:rPr>
+          <w:rFonts w:ascii="Times New Roman" w:hAnsi="Times New Roman" w:cs="Times New Roman"/>
+          <w:sz w:val="24"/>
+          <w:szCs w:val="24"/>
+        </w:rPr>
+        <w:t xml:space="preserve"> </w:t>
+      </w:r>
+      <w:proofErr w:type="spellStart"/>
+      <w:r>
+        <w:rPr>
+          <w:rFonts w:ascii="Times New Roman" w:hAnsi="Times New Roman" w:cs="Times New Roman"/>
+          <w:sz w:val="24"/>
+          <w:szCs w:val="24"/>
+        </w:rPr>
+        <w:t>score</w:t>
+      </w:r>
+      <w:proofErr w:type="spellEnd"/>
+      <w:r>
+        <w:rPr>
+          <w:rFonts w:ascii="Times New Roman" w:hAnsi="Times New Roman" w:cs="Times New Roman"/>
+          <w:sz w:val="24"/>
+          <w:szCs w:val="24"/>
+        </w:rPr>
+        <w:t xml:space="preserve"> vagy </w:t>
+      </w:r>
+      <w:proofErr w:type="spellStart"/>
+      <w:r>
+        <w:rPr>
+          <w:rFonts w:ascii="Times New Roman" w:hAnsi="Times New Roman" w:cs="Times New Roman"/>
+          <w:sz w:val="24"/>
+          <w:szCs w:val="24"/>
+        </w:rPr>
+        <w:t>residual</w:t>
+      </w:r>
+      <w:proofErr w:type="spellEnd"/>
+      <w:r>
+        <w:rPr>
+          <w:rFonts w:ascii="Times New Roman" w:hAnsi="Times New Roman" w:cs="Times New Roman"/>
+          <w:sz w:val="24"/>
+          <w:szCs w:val="24"/>
+        </w:rPr>
+        <w:t xml:space="preserve"> </w:t>
+      </w:r>
+      <w:proofErr w:type="spellStart"/>
+      <w:r>
+        <w:rPr>
+          <w:rFonts w:ascii="Times New Roman" w:hAnsi="Times New Roman" w:cs="Times New Roman"/>
+          <w:sz w:val="24"/>
+          <w:szCs w:val="24"/>
+        </w:rPr>
+        <w:t>change</w:t>
+      </w:r>
+      <w:proofErr w:type="spellEnd"/>
+      <w:r>
+        <w:rPr>
+          <w:rFonts w:ascii="Times New Roman" w:hAnsi="Times New Roman" w:cs="Times New Roman"/>
+          <w:sz w:val="24"/>
+          <w:szCs w:val="24"/>
+        </w:rPr>
+        <w:t xml:space="preserve"> </w:t>
+      </w:r>
+      <w:proofErr w:type="spellStart"/>
+      <w:r>
+        <w:rPr>
+          <w:rFonts w:ascii="Times New Roman" w:hAnsi="Times New Roman" w:cs="Times New Roman"/>
+          <w:sz w:val="24"/>
+          <w:szCs w:val="24"/>
+        </w:rPr>
+        <w:t>score</w:t>
+      </w:r>
+      <w:proofErr w:type="spellEnd"/>
+      <w:r>
+        <w:rPr>
+          <w:rFonts w:ascii="Times New Roman" w:hAnsi="Times New Roman" w:cs="Times New Roman"/>
+          <w:sz w:val="24"/>
+          <w:szCs w:val="24"/>
+        </w:rPr>
+        <w:t>? Split-</w:t>
+      </w:r>
+      <w:proofErr w:type="spellStart"/>
+      <w:r>
+        <w:rPr>
+          <w:rFonts w:ascii="Times New Roman" w:hAnsi="Times New Roman" w:cs="Times New Roman"/>
+          <w:sz w:val="24"/>
+          <w:szCs w:val="24"/>
+        </w:rPr>
+        <w:t>half</w:t>
+      </w:r>
+      <w:proofErr w:type="spellEnd"/>
+      <w:r>
+        <w:rPr>
+          <w:rFonts w:ascii="Times New Roman" w:hAnsi="Times New Roman" w:cs="Times New Roman"/>
+          <w:sz w:val="24"/>
+          <w:szCs w:val="24"/>
+        </w:rPr>
+        <w:t xml:space="preserve"> </w:t>
+      </w:r>
+      <w:proofErr w:type="spellStart"/>
+      <w:r>
+        <w:rPr>
+          <w:rFonts w:ascii="Times New Roman" w:hAnsi="Times New Roman" w:cs="Times New Roman"/>
+          <w:sz w:val="24"/>
+          <w:szCs w:val="24"/>
+        </w:rPr>
+        <w:t>reliability</w:t>
+      </w:r>
+      <w:proofErr w:type="spellEnd"/>
+      <w:r>
+        <w:rPr>
+          <w:rFonts w:ascii="Times New Roman" w:hAnsi="Times New Roman" w:cs="Times New Roman"/>
+          <w:sz w:val="24"/>
+          <w:szCs w:val="24"/>
+        </w:rPr>
+        <w:t xml:space="preserve"> elemzések</w:t>
+      </w:r>
+    </w:p>
+    <w:p>
+      <w:pPr>
+        <w:pStyle w:val="Listaszerbekezds"/>
+        <w:numPr>
+          <w:ilvl w:val="1"/>
+          <w:numId w:val="4"/>
+        </w:numPr>
+        <w:shd w:val="clear" w:color="auto" w:fill="FFFF00"/>
+        <w:spacing w:after="480"/>
+        <w:rPr>
+          <w:rFonts w:ascii="Times New Roman" w:hAnsi="Times New Roman" w:cs="Times New Roman"/>
+          <w:sz w:val="24"/>
+          <w:szCs w:val="24"/>
+        </w:rPr>
+      </w:pPr>
+      <w:r>
+        <w:rPr>
+          <w:rFonts w:ascii="Times New Roman" w:hAnsi="Times New Roman" w:cs="Times New Roman"/>
+          <w:sz w:val="24"/>
+          <w:szCs w:val="24"/>
+        </w:rPr>
+        <w:t>Bálint utánanéz az RT-</w:t>
+      </w:r>
+      <w:proofErr w:type="spellStart"/>
+      <w:r>
+        <w:rPr>
+          <w:rFonts w:ascii="Times New Roman" w:hAnsi="Times New Roman" w:cs="Times New Roman"/>
+          <w:sz w:val="24"/>
+          <w:szCs w:val="24"/>
+        </w:rPr>
+        <w:t>knek</w:t>
+      </w:r>
+      <w:proofErr w:type="spellEnd"/>
+    </w:p>
+    <w:p>
+      <w:pPr>
+        <w:pStyle w:val="Listaszerbekezds"/>
+        <w:numPr>
+          <w:ilvl w:val="0"/>
+          <w:numId w:val="4"/>
+        </w:numPr>
+        <w:spacing w:after="480"/>
+        <w:ind w:left="714" w:hanging="357"/>
+        <w:rPr>
+          <w:rFonts w:ascii="Times New Roman" w:hAnsi="Times New Roman" w:cs="Times New Roman"/>
+          <w:sz w:val="24"/>
+          <w:szCs w:val="24"/>
+        </w:rPr>
+      </w:pPr>
+      <w:r>
+        <w:rPr>
+          <w:rFonts w:ascii="Times New Roman" w:hAnsi="Times New Roman" w:cs="Times New Roman"/>
+          <w:sz w:val="24"/>
+          <w:szCs w:val="24"/>
+        </w:rPr>
+        <w:t>3</w:t>
+      </w:r>
+      <w:r>
+        <w:rPr>
+          <w:rFonts w:ascii="Times New Roman" w:hAnsi="Times New Roman" w:cs="Times New Roman"/>
+          <w:sz w:val="24"/>
+          <w:szCs w:val="24"/>
+        </w:rPr>
+        <w:t>. Offline feladaton belül:</w:t>
+      </w:r>
+    </w:p>
+    <w:p>
+      <w:pPr>
+        <w:pStyle w:val="Listaszerbekezds"/>
+        <w:numPr>
+          <w:ilvl w:val="1"/>
+          <w:numId w:val="4"/>
+        </w:numPr>
+        <w:shd w:val="clear" w:color="auto" w:fill="FFFF00"/>
+        <w:spacing w:after="480"/>
+        <w:rPr>
+          <w:rFonts w:ascii="Times New Roman" w:hAnsi="Times New Roman" w:cs="Times New Roman"/>
+          <w:sz w:val="24"/>
+          <w:szCs w:val="24"/>
+        </w:rPr>
+      </w:pPr>
+      <w:r>
+        <w:rPr>
+          <w:rFonts w:ascii="Times New Roman" w:hAnsi="Times New Roman" w:cs="Times New Roman"/>
+          <w:sz w:val="24"/>
+          <w:szCs w:val="24"/>
+        </w:rPr>
+        <w:t xml:space="preserve">ROC </w:t>
+      </w:r>
+      <w:proofErr w:type="spellStart"/>
+      <w:r>
+        <w:rPr>
+          <w:rFonts w:ascii="Times New Roman" w:hAnsi="Times New Roman" w:cs="Times New Roman"/>
+          <w:sz w:val="24"/>
+          <w:szCs w:val="24"/>
+        </w:rPr>
+        <w:t>model</w:t>
+      </w:r>
+      <w:proofErr w:type="spellEnd"/>
+      <w:r>
+        <w:rPr>
+          <w:rFonts w:ascii="Times New Roman" w:hAnsi="Times New Roman" w:cs="Times New Roman"/>
+          <w:sz w:val="24"/>
+          <w:szCs w:val="24"/>
+        </w:rPr>
+        <w:t>?</w:t>
+      </w:r>
+    </w:p>
+    <w:p>
+      <w:pPr>
+        <w:pStyle w:val="Listaszerbekezds"/>
+        <w:numPr>
+          <w:ilvl w:val="1"/>
+          <w:numId w:val="4"/>
+        </w:numPr>
+        <w:shd w:val="clear" w:color="auto" w:fill="FFFF00"/>
+        <w:spacing w:after="480"/>
+        <w:rPr>
+          <w:rFonts w:ascii="Times New Roman" w:hAnsi="Times New Roman" w:cs="Times New Roman"/>
+          <w:sz w:val="24"/>
+          <w:szCs w:val="24"/>
+        </w:rPr>
+      </w:pPr>
+      <w:r>
+        <w:rPr>
+          <w:rFonts w:ascii="Times New Roman" w:hAnsi="Times New Roman" w:cs="Times New Roman"/>
+          <w:sz w:val="24"/>
+          <w:szCs w:val="24"/>
+        </w:rPr>
+        <w:t xml:space="preserve">Feltáró </w:t>
+      </w:r>
+      <w:proofErr w:type="gramStart"/>
+      <w:r>
+        <w:rPr>
+          <w:rFonts w:ascii="Times New Roman" w:hAnsi="Times New Roman" w:cs="Times New Roman"/>
+          <w:sz w:val="24"/>
+          <w:szCs w:val="24"/>
+        </w:rPr>
+        <w:t>faktor</w:t>
+      </w:r>
+      <w:proofErr w:type="gramEnd"/>
+      <w:r>
+        <w:rPr>
+          <w:rFonts w:ascii="Times New Roman" w:hAnsi="Times New Roman" w:cs="Times New Roman"/>
+          <w:sz w:val="24"/>
+          <w:szCs w:val="24"/>
+        </w:rPr>
+        <w:t>analízis?</w:t>
+      </w:r>
+    </w:p>
+    <w:p>
+      <w:pPr>
+        <w:pStyle w:val="Listaszerbekezds"/>
+        <w:numPr>
+          <w:ilvl w:val="1"/>
+          <w:numId w:val="4"/>
+        </w:numPr>
+        <w:spacing w:after="480"/>
+        <w:rPr>
+          <w:rFonts w:ascii="Times New Roman" w:hAnsi="Times New Roman" w:cs="Times New Roman"/>
+          <w:sz w:val="24"/>
+          <w:szCs w:val="24"/>
+        </w:rPr>
+      </w:pPr>
+      <w:r>
+        <w:rPr>
+          <w:rFonts w:ascii="Times New Roman" w:hAnsi="Times New Roman" w:cs="Times New Roman"/>
+          <w:sz w:val="24"/>
+          <w:szCs w:val="24"/>
+        </w:rPr>
+        <w:t>2AFC feladat:</w:t>
+      </w:r>
+      <w:r>
+        <w:rPr>
+          <w:rFonts w:ascii="Times New Roman" w:hAnsi="Times New Roman" w:cs="Times New Roman"/>
+          <w:sz w:val="24"/>
+          <w:szCs w:val="24"/>
+        </w:rPr>
+        <w:t xml:space="preserve"> </w:t>
+      </w:r>
+      <w:proofErr w:type="spellStart"/>
+      <w:r>
+        <w:rPr>
+          <w:rFonts w:ascii="Times New Roman" w:hAnsi="Times New Roman" w:cs="Times New Roman"/>
+          <w:sz w:val="24"/>
+          <w:szCs w:val="24"/>
+        </w:rPr>
+        <w:t>itemenként</w:t>
+      </w:r>
+      <w:proofErr w:type="spellEnd"/>
+      <w:r>
+        <w:rPr>
+          <w:rFonts w:ascii="Times New Roman" w:hAnsi="Times New Roman" w:cs="Times New Roman"/>
+          <w:sz w:val="24"/>
+          <w:szCs w:val="24"/>
+        </w:rPr>
+        <w:t xml:space="preserve"> belső </w:t>
+      </w:r>
+      <w:proofErr w:type="gramStart"/>
+      <w:r>
+        <w:rPr>
+          <w:rFonts w:ascii="Times New Roman" w:hAnsi="Times New Roman" w:cs="Times New Roman"/>
+          <w:sz w:val="24"/>
+          <w:szCs w:val="24"/>
+        </w:rPr>
+        <w:t>konziszte</w:t>
+      </w:r>
+      <w:r>
+        <w:rPr>
+          <w:rFonts w:ascii="Times New Roman" w:hAnsi="Times New Roman" w:cs="Times New Roman"/>
+          <w:sz w:val="24"/>
+          <w:szCs w:val="24"/>
+        </w:rPr>
+        <w:t>ncia</w:t>
+      </w:r>
+      <w:proofErr w:type="gramEnd"/>
+      <w:r>
+        <w:rPr>
+          <w:rFonts w:ascii="Times New Roman" w:hAnsi="Times New Roman" w:cs="Times New Roman"/>
+          <w:sz w:val="24"/>
+          <w:szCs w:val="24"/>
+        </w:rPr>
+        <w:t xml:space="preserve"> vizsgálat, faktoranalízis:</w:t>
+      </w:r>
+    </w:p>
+    <w:p>
+      <w:pPr>
+        <w:pStyle w:val="Listaszerbekezds"/>
+        <w:numPr>
+          <w:ilvl w:val="2"/>
+          <w:numId w:val="4"/>
+        </w:numPr>
+        <w:spacing w:after="480"/>
+        <w:rPr>
+          <w:rFonts w:ascii="Times New Roman" w:hAnsi="Times New Roman" w:cs="Times New Roman"/>
+          <w:sz w:val="24"/>
+          <w:szCs w:val="24"/>
+        </w:rPr>
+      </w:pPr>
+      <w:r>
+        <w:rPr>
+          <w:rFonts w:ascii="Times New Roman" w:hAnsi="Times New Roman" w:cs="Times New Roman"/>
+          <w:sz w:val="24"/>
+          <w:szCs w:val="24"/>
+        </w:rPr>
+        <w:t xml:space="preserve">Indokolt a </w:t>
+      </w:r>
+      <w:proofErr w:type="spellStart"/>
+      <w:r>
+        <w:rPr>
+          <w:rFonts w:ascii="Times New Roman" w:hAnsi="Times New Roman" w:cs="Times New Roman"/>
+          <w:sz w:val="24"/>
+          <w:szCs w:val="24"/>
+        </w:rPr>
+        <w:t>sentences</w:t>
+      </w:r>
+      <w:proofErr w:type="spellEnd"/>
+      <w:r>
+        <w:rPr>
+          <w:rFonts w:ascii="Times New Roman" w:hAnsi="Times New Roman" w:cs="Times New Roman"/>
+          <w:sz w:val="24"/>
+          <w:szCs w:val="24"/>
+        </w:rPr>
+        <w:t xml:space="preserve"> indexen belül a külön </w:t>
+      </w:r>
+      <w:proofErr w:type="spellStart"/>
+      <w:r>
+        <w:rPr>
+          <w:rFonts w:ascii="Times New Roman" w:hAnsi="Times New Roman" w:cs="Times New Roman"/>
+          <w:sz w:val="24"/>
+          <w:szCs w:val="24"/>
+        </w:rPr>
+        <w:t>item</w:t>
+      </w:r>
+      <w:proofErr w:type="spellEnd"/>
+      <w:r>
+        <w:rPr>
+          <w:rFonts w:ascii="Times New Roman" w:hAnsi="Times New Roman" w:cs="Times New Roman"/>
+          <w:sz w:val="24"/>
+          <w:szCs w:val="24"/>
+        </w:rPr>
+        <w:t xml:space="preserve"> </w:t>
+      </w:r>
+      <w:proofErr w:type="spellStart"/>
+      <w:r>
+        <w:rPr>
+          <w:rFonts w:ascii="Times New Roman" w:hAnsi="Times New Roman" w:cs="Times New Roman"/>
+          <w:sz w:val="24"/>
+          <w:szCs w:val="24"/>
+        </w:rPr>
+        <w:t>change</w:t>
+      </w:r>
+      <w:proofErr w:type="spellEnd"/>
+      <w:r>
+        <w:rPr>
+          <w:rFonts w:ascii="Times New Roman" w:hAnsi="Times New Roman" w:cs="Times New Roman"/>
+          <w:sz w:val="24"/>
+          <w:szCs w:val="24"/>
+        </w:rPr>
+        <w:t xml:space="preserve"> és </w:t>
+      </w:r>
+      <w:proofErr w:type="spellStart"/>
+      <w:r>
+        <w:rPr>
+          <w:rFonts w:ascii="Times New Roman" w:hAnsi="Times New Roman" w:cs="Times New Roman"/>
+          <w:sz w:val="24"/>
+          <w:szCs w:val="24"/>
+        </w:rPr>
+        <w:t>item</w:t>
+      </w:r>
+      <w:proofErr w:type="spellEnd"/>
+      <w:r>
+        <w:rPr>
+          <w:rFonts w:ascii="Times New Roman" w:hAnsi="Times New Roman" w:cs="Times New Roman"/>
+          <w:sz w:val="24"/>
+          <w:szCs w:val="24"/>
+        </w:rPr>
+        <w:t xml:space="preserve"> </w:t>
+      </w:r>
+      <w:proofErr w:type="spellStart"/>
+      <w:r>
+        <w:rPr>
+          <w:rFonts w:ascii="Times New Roman" w:hAnsi="Times New Roman" w:cs="Times New Roman"/>
+          <w:sz w:val="24"/>
+          <w:szCs w:val="24"/>
+        </w:rPr>
+        <w:t>replacement</w:t>
+      </w:r>
+      <w:proofErr w:type="spellEnd"/>
+      <w:r>
+        <w:rPr>
+          <w:rFonts w:ascii="Times New Roman" w:hAnsi="Times New Roman" w:cs="Times New Roman"/>
+          <w:sz w:val="24"/>
+          <w:szCs w:val="24"/>
+        </w:rPr>
+        <w:t>?</w:t>
+      </w:r>
+    </w:p>
+    <w:p>
+      <w:pPr>
+        <w:pStyle w:val="Listaszerbekezds"/>
+        <w:numPr>
+          <w:ilvl w:val="2"/>
+          <w:numId w:val="4"/>
+        </w:numPr>
+        <w:spacing w:after="480"/>
+        <w:rPr>
+          <w:rFonts w:ascii="Times New Roman" w:hAnsi="Times New Roman" w:cs="Times New Roman"/>
+          <w:sz w:val="24"/>
+          <w:szCs w:val="24"/>
+        </w:rPr>
+      </w:pPr>
+      <w:r>
+        <w:rPr>
+          <w:rFonts w:ascii="Times New Roman" w:hAnsi="Times New Roman" w:cs="Times New Roman"/>
+          <w:sz w:val="24"/>
+          <w:szCs w:val="24"/>
+        </w:rPr>
+        <w:t xml:space="preserve">Indokolt a </w:t>
+      </w:r>
+      <w:proofErr w:type="spellStart"/>
+      <w:r>
+        <w:rPr>
+          <w:rFonts w:ascii="Times New Roman" w:hAnsi="Times New Roman" w:cs="Times New Roman"/>
+          <w:sz w:val="24"/>
+          <w:szCs w:val="24"/>
+        </w:rPr>
+        <w:t>bigram</w:t>
+      </w:r>
+      <w:proofErr w:type="spellEnd"/>
+      <w:r>
+        <w:rPr>
+          <w:rFonts w:ascii="Times New Roman" w:hAnsi="Times New Roman" w:cs="Times New Roman"/>
+          <w:sz w:val="24"/>
+          <w:szCs w:val="24"/>
+        </w:rPr>
+        <w:t xml:space="preserve"> </w:t>
+      </w:r>
+      <w:proofErr w:type="spellStart"/>
+      <w:r>
+        <w:rPr>
+          <w:rFonts w:ascii="Times New Roman" w:hAnsi="Times New Roman" w:cs="Times New Roman"/>
+          <w:sz w:val="24"/>
+          <w:szCs w:val="24"/>
+        </w:rPr>
+        <w:t>trigramon</w:t>
+      </w:r>
+      <w:proofErr w:type="spellEnd"/>
+      <w:r>
+        <w:rPr>
+          <w:rFonts w:ascii="Times New Roman" w:hAnsi="Times New Roman" w:cs="Times New Roman"/>
+          <w:sz w:val="24"/>
+          <w:szCs w:val="24"/>
+        </w:rPr>
+        <w:t xml:space="preserve"> belül a külön </w:t>
+      </w:r>
+      <w:proofErr w:type="spellStart"/>
+      <w:r>
+        <w:rPr>
+          <w:rFonts w:ascii="Times New Roman" w:hAnsi="Times New Roman" w:cs="Times New Roman"/>
+          <w:sz w:val="24"/>
+          <w:szCs w:val="24"/>
+        </w:rPr>
+        <w:t>zero</w:t>
+      </w:r>
+      <w:proofErr w:type="spellEnd"/>
+      <w:r>
+        <w:rPr>
+          <w:rFonts w:ascii="Times New Roman" w:hAnsi="Times New Roman" w:cs="Times New Roman"/>
+          <w:sz w:val="24"/>
+          <w:szCs w:val="24"/>
+        </w:rPr>
+        <w:t xml:space="preserve"> TP és </w:t>
+      </w:r>
+      <w:proofErr w:type="spellStart"/>
+      <w:r>
+        <w:rPr>
+          <w:rFonts w:ascii="Times New Roman" w:hAnsi="Times New Roman" w:cs="Times New Roman"/>
+          <w:sz w:val="24"/>
+          <w:szCs w:val="24"/>
+        </w:rPr>
+        <w:t>low</w:t>
+      </w:r>
+      <w:proofErr w:type="spellEnd"/>
+      <w:r>
+        <w:rPr>
+          <w:rFonts w:ascii="Times New Roman" w:hAnsi="Times New Roman" w:cs="Times New Roman"/>
+          <w:sz w:val="24"/>
+          <w:szCs w:val="24"/>
+        </w:rPr>
+        <w:t xml:space="preserve"> vs. </w:t>
+      </w:r>
+      <w:proofErr w:type="spellStart"/>
+      <w:r>
+        <w:rPr>
+          <w:rFonts w:ascii="Times New Roman" w:hAnsi="Times New Roman" w:cs="Times New Roman"/>
+          <w:sz w:val="24"/>
+          <w:szCs w:val="24"/>
+        </w:rPr>
+        <w:t>high</w:t>
+      </w:r>
+      <w:proofErr w:type="spellEnd"/>
+      <w:r>
+        <w:rPr>
+          <w:rFonts w:ascii="Times New Roman" w:hAnsi="Times New Roman" w:cs="Times New Roman"/>
+          <w:sz w:val="24"/>
+          <w:szCs w:val="24"/>
+        </w:rPr>
+        <w:t xml:space="preserve"> </w:t>
+      </w:r>
+      <w:proofErr w:type="spellStart"/>
+      <w:r>
+        <w:rPr>
+          <w:rFonts w:ascii="Times New Roman" w:hAnsi="Times New Roman" w:cs="Times New Roman"/>
+          <w:sz w:val="24"/>
+          <w:szCs w:val="24"/>
+        </w:rPr>
+        <w:t>frequency</w:t>
+      </w:r>
+      <w:proofErr w:type="spellEnd"/>
+      <w:r>
+        <w:rPr>
+          <w:rFonts w:ascii="Times New Roman" w:hAnsi="Times New Roman" w:cs="Times New Roman"/>
+          <w:sz w:val="24"/>
+          <w:szCs w:val="24"/>
+        </w:rPr>
+        <w:t>?</w:t>
+      </w:r>
+    </w:p>
+    <w:p>
+      <w:pPr>
+        <w:pStyle w:val="Listaszerbekezds"/>
+        <w:numPr>
+          <w:ilvl w:val="1"/>
+          <w:numId w:val="4"/>
+        </w:numPr>
+        <w:spacing w:after="480"/>
+        <w:rPr>
+          <w:rFonts w:ascii="Times New Roman" w:hAnsi="Times New Roman" w:cs="Times New Roman"/>
+          <w:sz w:val="24"/>
+          <w:szCs w:val="24"/>
+        </w:rPr>
+      </w:pPr>
+      <w:proofErr w:type="gramStart"/>
+      <w:r>
+        <w:rPr>
+          <w:rFonts w:ascii="Times New Roman" w:hAnsi="Times New Roman" w:cs="Times New Roman"/>
+          <w:sz w:val="24"/>
+          <w:szCs w:val="24"/>
+        </w:rPr>
+        <w:t>Produkciós</w:t>
+      </w:r>
+      <w:proofErr w:type="gramEnd"/>
+      <w:r>
+        <w:rPr>
+          <w:rFonts w:ascii="Times New Roman" w:hAnsi="Times New Roman" w:cs="Times New Roman"/>
+          <w:sz w:val="24"/>
+          <w:szCs w:val="24"/>
+        </w:rPr>
+        <w:t xml:space="preserve"> feladat: </w:t>
+      </w:r>
+      <w:proofErr w:type="spellStart"/>
+      <w:r>
+        <w:rPr>
+          <w:rFonts w:ascii="Times New Roman" w:hAnsi="Times New Roman" w:cs="Times New Roman"/>
+          <w:sz w:val="24"/>
+          <w:szCs w:val="24"/>
+        </w:rPr>
+        <w:t>itemenként</w:t>
+      </w:r>
+      <w:proofErr w:type="spellEnd"/>
+      <w:r>
+        <w:rPr>
+          <w:rFonts w:ascii="Times New Roman" w:hAnsi="Times New Roman" w:cs="Times New Roman"/>
+          <w:sz w:val="24"/>
+          <w:szCs w:val="24"/>
+        </w:rPr>
+        <w:t xml:space="preserve"> belső konzisztencia vizsgálat, faktoranalízis: </w:t>
+      </w:r>
+      <w:proofErr w:type="spellStart"/>
+      <w:r>
+        <w:rPr>
+          <w:rFonts w:ascii="Times New Roman" w:hAnsi="Times New Roman" w:cs="Times New Roman"/>
+          <w:sz w:val="24"/>
+          <w:szCs w:val="24"/>
+        </w:rPr>
+        <w:t>confirmatory</w:t>
+      </w:r>
+      <w:proofErr w:type="spellEnd"/>
+      <w:r>
+        <w:rPr>
+          <w:rFonts w:ascii="Times New Roman" w:hAnsi="Times New Roman" w:cs="Times New Roman"/>
+          <w:sz w:val="24"/>
+          <w:szCs w:val="24"/>
+        </w:rPr>
+        <w:t xml:space="preserve"> / </w:t>
+      </w:r>
+      <w:proofErr w:type="spellStart"/>
+      <w:r>
+        <w:rPr>
+          <w:rFonts w:ascii="Times New Roman" w:hAnsi="Times New Roman" w:cs="Times New Roman"/>
+          <w:sz w:val="24"/>
+          <w:szCs w:val="24"/>
+        </w:rPr>
+        <w:t>exploratory</w:t>
+      </w:r>
+      <w:proofErr w:type="spellEnd"/>
+      <w:r>
+        <w:rPr>
+          <w:rFonts w:ascii="Times New Roman" w:hAnsi="Times New Roman" w:cs="Times New Roman"/>
+          <w:sz w:val="24"/>
+          <w:szCs w:val="24"/>
+        </w:rPr>
+        <w:t>?</w:t>
+      </w:r>
+    </w:p>
+    <w:p>
+      <w:pPr>
+        <w:pStyle w:val="Listaszerbekezds"/>
+        <w:numPr>
+          <w:ilvl w:val="1"/>
+          <w:numId w:val="4"/>
+        </w:numPr>
+        <w:shd w:val="clear" w:color="auto" w:fill="FFFF00"/>
+        <w:spacing w:after="480"/>
+        <w:rPr>
+          <w:rFonts w:ascii="Times New Roman" w:hAnsi="Times New Roman" w:cs="Times New Roman"/>
+          <w:sz w:val="24"/>
+          <w:szCs w:val="24"/>
+        </w:rPr>
+      </w:pPr>
+      <w:r>
+        <w:rPr>
+          <w:rFonts w:ascii="Times New Roman" w:hAnsi="Times New Roman" w:cs="Times New Roman"/>
+          <w:sz w:val="24"/>
+          <w:szCs w:val="24"/>
+        </w:rPr>
+        <w:t>Wide formátumban legyen</w:t>
+      </w:r>
+      <w:bookmarkStart w:id="6" w:name="_GoBack"/>
+      <w:bookmarkEnd w:id="6"/>
+    </w:p>
+    <w:p>
+      <w:pPr>
+        <w:pStyle w:val="Listaszerbekezds"/>
+        <w:numPr>
+          <w:ilvl w:val="0"/>
+          <w:numId w:val="4"/>
+        </w:numPr>
+        <w:spacing w:after="480"/>
+        <w:rPr>
+          <w:rFonts w:ascii="Times New Roman" w:hAnsi="Times New Roman" w:cs="Times New Roman"/>
+          <w:sz w:val="24"/>
+          <w:szCs w:val="24"/>
+        </w:rPr>
+      </w:pPr>
+      <w:r>
+        <w:rPr>
+          <w:rFonts w:ascii="Times New Roman" w:hAnsi="Times New Roman" w:cs="Times New Roman"/>
+          <w:sz w:val="24"/>
+          <w:szCs w:val="24"/>
+        </w:rPr>
+        <w:t>4</w:t>
+      </w:r>
+      <w:r>
+        <w:rPr>
+          <w:rFonts w:ascii="Times New Roman" w:hAnsi="Times New Roman" w:cs="Times New Roman"/>
+          <w:sz w:val="24"/>
+          <w:szCs w:val="24"/>
+        </w:rPr>
+        <w:t>.</w:t>
+      </w:r>
+      <w:r>
+        <w:rPr>
+          <w:rFonts w:ascii="Times New Roman" w:hAnsi="Times New Roman" w:cs="Times New Roman"/>
+          <w:sz w:val="24"/>
+          <w:szCs w:val="24"/>
+        </w:rPr>
+        <w:t xml:space="preserve"> </w:t>
+      </w:r>
+      <w:r>
+        <w:rPr>
+          <w:rFonts w:ascii="Times New Roman" w:hAnsi="Times New Roman" w:cs="Times New Roman"/>
+          <w:sz w:val="24"/>
+          <w:szCs w:val="24"/>
         </w:rPr>
         <w:t>?</w:t>
       </w:r>
@@ -1259,11 +2501,9 @@
       <w:r>
         <w:t>?</w:t>
       </w:r>
-      <w:bookmarkStart w:id="2" w:name="_GoBack"/>
-      <w:bookmarkEnd w:id="2"/>
     </w:p>
   </w:comment>
-  <w:comment w:id="3" w:author="Kriszti" w:date="2022-12-07T17:28:00Z" w:initials="K">
+  <w:comment w:id="2" w:author="Kriszti" w:date="2022-12-07T17:40:00Z" w:initials="K">
     <w:p>
       <w:pPr>
         <w:pStyle w:val="Jegyzetszveg"/>
@@ -1274,28 +2514,95 @@
         </w:rPr>
         <w:annotationRef/>
       </w:r>
-      <w:r>
-        <w:t>Vagy az egész tesztben, offline-</w:t>
-      </w:r>
-      <w:proofErr w:type="spellStart"/>
-      <w:r>
-        <w:t>ban</w:t>
-      </w:r>
-      <w:proofErr w:type="spellEnd"/>
-      <w:r>
-        <w:t xml:space="preserve"> és </w:t>
-      </w:r>
       <w:proofErr w:type="gramStart"/>
       <w:r>
-        <w:t>produkciósban</w:t>
+        <w:t>különbség</w:t>
       </w:r>
       <w:proofErr w:type="gramEnd"/>
       <w:r>
-        <w:t xml:space="preserve"> sem?</w:t>
+        <w:t xml:space="preserve"> legyen vagy </w:t>
+      </w:r>
+      <w:proofErr w:type="spellStart"/>
+      <w:r>
+        <w:t>residual</w:t>
+      </w:r>
+      <w:proofErr w:type="spellEnd"/>
+      <w:r>
+        <w:t xml:space="preserve"> </w:t>
+      </w:r>
+      <w:proofErr w:type="spellStart"/>
+      <w:r>
+        <w:t>change</w:t>
+      </w:r>
+      <w:proofErr w:type="spellEnd"/>
+      <w:r>
+        <w:t xml:space="preserve"> </w:t>
+      </w:r>
+      <w:proofErr w:type="spellStart"/>
+      <w:r>
+        <w:t>score</w:t>
+      </w:r>
+      <w:proofErr w:type="spellEnd"/>
+      <w:r>
+        <w:t>?</w:t>
+      </w:r>
+      <w:r>
+        <w:t xml:space="preserve"> </w:t>
+      </w:r>
+      <w:proofErr w:type="gramStart"/>
+      <w:r>
+        <w:t>melyiknek</w:t>
+      </w:r>
+      <w:proofErr w:type="gramEnd"/>
+      <w:r>
+        <w:t xml:space="preserve"> lesz jobb a </w:t>
+      </w:r>
+      <w:proofErr w:type="spellStart"/>
+      <w:r>
+        <w:t>reliabilitása</w:t>
+      </w:r>
+      <w:proofErr w:type="spellEnd"/>
+      <w:r>
+        <w:t>?</w:t>
+      </w:r>
+      <w:r>
+        <w:t xml:space="preserve"> </w:t>
+      </w:r>
+      <w:proofErr w:type="gramStart"/>
+      <w:r>
+        <w:t>ha</w:t>
+      </w:r>
+      <w:proofErr w:type="gramEnd"/>
+      <w:r>
+        <w:t xml:space="preserve"> </w:t>
+      </w:r>
+      <w:proofErr w:type="spellStart"/>
+      <w:r>
+        <w:t>residual</w:t>
+      </w:r>
+      <w:proofErr w:type="spellEnd"/>
+      <w:r>
+        <w:t xml:space="preserve"> </w:t>
+      </w:r>
+      <w:proofErr w:type="spellStart"/>
+      <w:r>
+        <w:t>change</w:t>
+      </w:r>
+      <w:proofErr w:type="spellEnd"/>
+      <w:r>
+        <w:t xml:space="preserve"> </w:t>
+      </w:r>
+      <w:proofErr w:type="spellStart"/>
+      <w:r>
+        <w:t>score</w:t>
+      </w:r>
+      <w:proofErr w:type="spellEnd"/>
+      <w:r>
+        <w:t>, nem okoz gondot, hogy csoporton belül nagy különbségek vannak (itt a csoporton belüli átlagos különbséghez vannak viszonyítva) normalizált reakcióidők?</w:t>
       </w:r>
     </w:p>
   </w:comment>
-  <w:comment w:id="4" w:author="Kriszti" w:date="2022-12-07T17:40:00Z" w:initials="K">
+  <w:comment w:id="3" w:author="Kriszti" w:date="2022-12-07T17:36:00Z" w:initials="K">
     <w:p>
       <w:pPr>
         <w:pStyle w:val="Jegyzetszveg"/>
@@ -1306,17 +2613,12 @@
         </w:rPr>
         <w:annotationRef/>
       </w:r>
-      <w:proofErr w:type="gramStart"/>
-      <w:r>
-        <w:t>különbség</w:t>
-      </w:r>
-      <w:proofErr w:type="gramEnd"/>
-      <w:r>
-        <w:t xml:space="preserve"> legyen vagy </w:t>
-      </w:r>
-      <w:proofErr w:type="spellStart"/>
-      <w:r>
-        <w:t>residual</w:t>
+      <w:r>
+        <w:t xml:space="preserve">Legyen külön </w:t>
+      </w:r>
+      <w:proofErr w:type="spellStart"/>
+      <w:r>
+        <w:t>item</w:t>
       </w:r>
       <w:proofErr w:type="spellEnd"/>
       <w:r>
@@ -1328,121 +2630,48 @@
       </w:r>
       <w:proofErr w:type="spellEnd"/>
       <w:r>
-        <w:t xml:space="preserve"> </w:t>
-      </w:r>
-      <w:proofErr w:type="spellStart"/>
-      <w:r>
-        <w:t>score</w:t>
+        <w:t xml:space="preserve"> és </w:t>
+      </w:r>
+      <w:proofErr w:type="spellStart"/>
+      <w:r>
+        <w:t>item</w:t>
+      </w:r>
+      <w:proofErr w:type="spellEnd"/>
+      <w:r>
+        <w:t xml:space="preserve"> </w:t>
+      </w:r>
+      <w:proofErr w:type="spellStart"/>
+      <w:r>
+        <w:t>replacement</w:t>
       </w:r>
       <w:proofErr w:type="spellEnd"/>
       <w:r>
         <w:t>?</w:t>
       </w:r>
-      <w:r>
-        <w:t xml:space="preserve"> </w:t>
-      </w:r>
-      <w:proofErr w:type="gramStart"/>
-      <w:r>
-        <w:t>melyiknek</w:t>
-      </w:r>
-      <w:proofErr w:type="gramEnd"/>
-      <w:r>
-        <w:t xml:space="preserve"> lesz jobb a </w:t>
-      </w:r>
-      <w:proofErr w:type="spellStart"/>
-      <w:r>
-        <w:t>reliabilitása</w:t>
-      </w:r>
-      <w:proofErr w:type="spellEnd"/>
-      <w:r>
-        <w:t>?</w:t>
-      </w:r>
-      <w:r>
-        <w:t xml:space="preserve"> </w:t>
-      </w:r>
-      <w:proofErr w:type="gramStart"/>
-      <w:r>
-        <w:t>ha</w:t>
-      </w:r>
-      <w:proofErr w:type="gramEnd"/>
-      <w:r>
-        <w:t xml:space="preserve"> </w:t>
-      </w:r>
-      <w:proofErr w:type="spellStart"/>
-      <w:r>
-        <w:t>residual</w:t>
-      </w:r>
-      <w:proofErr w:type="spellEnd"/>
-      <w:r>
-        <w:t xml:space="preserve"> </w:t>
-      </w:r>
-      <w:proofErr w:type="spellStart"/>
-      <w:r>
-        <w:t>change</w:t>
-      </w:r>
-      <w:proofErr w:type="spellEnd"/>
-      <w:r>
-        <w:t xml:space="preserve"> </w:t>
-      </w:r>
-      <w:proofErr w:type="spellStart"/>
-      <w:r>
-        <w:t>score</w:t>
-      </w:r>
-      <w:proofErr w:type="spellEnd"/>
-      <w:r>
-        <w:t>, nem okoz gondot, hogy csoporton belül nagy különbségek vannak (itt a csoporton belüli átlagos különbséghez vannak viszonyítva) normalizált reakcióidők?</w:t>
+    </w:p>
+  </w:comment>
+  <w:comment w:id="4" w:author="Kriszti" w:date="2022-12-12T12:59:00Z" w:initials="K">
+    <w:p>
+      <w:pPr>
+        <w:pStyle w:val="Jegyzetszveg"/>
+      </w:pPr>
+      <w:r>
+        <w:rPr>
+          <w:rStyle w:val="Jegyzethivatkozs"/>
+        </w:rPr>
+        <w:annotationRef/>
+      </w:r>
+      <w:proofErr w:type="spellStart"/>
+      <w:r>
+        <w:t>Itemszintűnél</w:t>
+      </w:r>
+      <w:proofErr w:type="spellEnd"/>
+      <w:r>
+        <w:t xml:space="preserve"> úgyis kiderül</w:t>
       </w:r>
     </w:p>
   </w:comment>
   <w:comment w:id="5" w:author="Kriszti" w:date="2022-12-07T17:36:00Z" w:initials="K">
-    <w:p>
-      <w:pPr>
-        <w:pStyle w:val="Jegyzetszveg"/>
-      </w:pPr>
-      <w:r>
-        <w:rPr>
-          <w:rStyle w:val="Jegyzethivatkozs"/>
-        </w:rPr>
-        <w:annotationRef/>
-      </w:r>
-      <w:r>
-        <w:t xml:space="preserve">Legyen külön </w:t>
-      </w:r>
-      <w:proofErr w:type="spellStart"/>
-      <w:r>
-        <w:t>item</w:t>
-      </w:r>
-      <w:proofErr w:type="spellEnd"/>
-      <w:r>
-        <w:t xml:space="preserve"> </w:t>
-      </w:r>
-      <w:proofErr w:type="spellStart"/>
-      <w:r>
-        <w:t>change</w:t>
-      </w:r>
-      <w:proofErr w:type="spellEnd"/>
-      <w:r>
-        <w:t xml:space="preserve"> és </w:t>
-      </w:r>
-      <w:proofErr w:type="spellStart"/>
-      <w:r>
-        <w:t>item</w:t>
-      </w:r>
-      <w:proofErr w:type="spellEnd"/>
-      <w:r>
-        <w:t xml:space="preserve"> </w:t>
-      </w:r>
-      <w:proofErr w:type="spellStart"/>
-      <w:r>
-        <w:t>replacement</w:t>
-      </w:r>
-      <w:proofErr w:type="spellEnd"/>
-      <w:r>
-        <w:t>?</w:t>
-      </w:r>
-    </w:p>
-  </w:comment>
-  <w:comment w:id="6" w:author="Kriszti" w:date="2022-12-07T17:36:00Z" w:initials="K">
     <w:p>
       <w:pPr>
         <w:pStyle w:val="Jegyzetszveg"/>
@@ -1505,9 +2734,9 @@
 <w15:commentsEx xmlns:wpc="http://schemas.microsoft.com/office/word/2010/wordprocessingCanvas" xmlns:cx="http://schemas.microsoft.com/office/drawing/2014/chartex" xmlns:mc="http://schemas.openxmlformats.org/markup-compatibility/2006" xmlns:o="urn:schemas-microsoft-com:office:office" xmlns:r="http://schemas.openxmlformats.org/officeDocument/2006/relationships" xmlns:m="http://schemas.openxmlformats.org/officeDocument/2006/math" xmlns:v="urn:schemas-microsoft-com:vml" xmlns:wp14="http://schemas.microsoft.com/office/word/2010/wordprocessingDrawing" xmlns:wp="http://schemas.openxmlformats.org/drawingml/2006/wordprocessingDrawing" xmlns:w10="urn:schemas-microsoft-com:office:word" xmlns:w="http://schemas.openxmlformats.org/wordprocessingml/2006/main" xmlns:w14="http://schemas.microsoft.com/office/word/2010/wordml" xmlns:w15="http://schemas.microsoft.com/office/word/2012/wordml" xmlns:w16se="http://schemas.microsoft.com/office/word/2015/wordml/symex" xmlns:wpg="http://schemas.microsoft.com/office/word/2010/wordprocessingGroup" xmlns:wpi="http://schemas.microsoft.com/office/word/2010/wordprocessingInk" xmlns:wne="http://schemas.microsoft.com/office/word/2006/wordml" xmlns:wps="http://schemas.microsoft.com/office/word/2010/wordprocessingShape" mc:Ignorable="w14 w15 w16se wp14">
   <w15:commentEx w15:paraId="3E739DC2" w15:done="0"/>
   <w15:commentEx w15:paraId="778A9DF7" w15:done="0"/>
-  <w15:commentEx w15:paraId="7F1CF09B" w15:done="0"/>
   <w15:commentEx w15:paraId="14B48D21" w15:done="0"/>
   <w15:commentEx w15:paraId="49517F09" w15:done="0"/>
+  <w15:commentEx w15:paraId="6F1385CC" w15:paraIdParent="49517F09" w15:done="0"/>
   <w15:commentEx w15:paraId="6BE4F383" w15:done="0"/>
 </w15:commentsEx>
 </file>
@@ -1517,7 +2746,7 @@
   <w:abstractNum w:abstractNumId="0" w15:restartNumberingAfterBreak="0">
     <w:nsid w:val="1AF97A8D"/>
     <w:multiLevelType w:val="hybridMultilevel"/>
-    <w:tmpl w:val="5838BDF8"/>
+    <w:tmpl w:val="2B42CC6E"/>
     <w:lvl w:ilvl="0" w:tplc="040E0001">
       <w:start w:val="1"/>
       <w:numFmt w:val="bullet"/>
@@ -1530,7 +2759,7 @@
         <w:rFonts w:ascii="Symbol" w:hAnsi="Symbol" w:hint="default"/>
       </w:rPr>
     </w:lvl>
-    <w:lvl w:ilvl="1" w:tplc="040E0003" w:tentative="1">
+    <w:lvl w:ilvl="1" w:tplc="040E0003">
       <w:start w:val="1"/>
       <w:numFmt w:val="bullet"/>
       <w:lvlText w:val="o"/>
@@ -1542,7 +2771,7 @@
         <w:rFonts w:ascii="Courier New" w:hAnsi="Courier New" w:cs="Courier New" w:hint="default"/>
       </w:rPr>
     </w:lvl>
-    <w:lvl w:ilvl="2" w:tplc="040E0005" w:tentative="1">
+    <w:lvl w:ilvl="2" w:tplc="040E0005">
       <w:start w:val="1"/>
       <w:numFmt w:val="bullet"/>
       <w:lvlText w:val=""/>
@@ -1990,15 +3219,6 @@
   </w:num>
   <w:num w:numId="5">
     <w:abstractNumId w:val="0"/>
-    <w:lvlOverride w:ilvl="0"/>
-    <w:lvlOverride w:ilvl="1"/>
-    <w:lvlOverride w:ilvl="2"/>
-    <w:lvlOverride w:ilvl="3"/>
-    <w:lvlOverride w:ilvl="4"/>
-    <w:lvlOverride w:ilvl="5"/>
-    <w:lvlOverride w:ilvl="6"/>
-    <w:lvlOverride w:ilvl="7"/>
-    <w:lvlOverride w:ilvl="8"/>
   </w:num>
 </w:numbering>
 </file>

</xml_diff>

<commit_message>
Task description files updated
</commit_message>
<xml_diff>
--- a/AGL_KS_mod4/AGL_KS_mod4_analysis.docx
+++ b/AGL_KS_mod4/AGL_KS_mod4_analysis.docx
@@ -1987,6 +1987,42 @@
           <w:ilvl w:val="1"/>
           <w:numId w:val="4"/>
         </w:numPr>
+        <w:shd w:val="clear" w:color="auto" w:fill="FFFF00"/>
+        <w:spacing w:after="480"/>
+        <w:rPr>
+          <w:rFonts w:ascii="Times New Roman" w:hAnsi="Times New Roman" w:cs="Times New Roman"/>
+          <w:sz w:val="24"/>
+          <w:szCs w:val="24"/>
+        </w:rPr>
+      </w:pPr>
+      <w:proofErr w:type="spellStart"/>
+      <w:r>
+        <w:rPr>
+          <w:rFonts w:ascii="Times New Roman" w:hAnsi="Times New Roman" w:cs="Times New Roman"/>
+          <w:sz w:val="24"/>
+          <w:szCs w:val="24"/>
+        </w:rPr>
+        <w:t>Confirmatory</w:t>
+      </w:r>
+      <w:proofErr w:type="spellEnd"/>
+      <w:r>
+        <w:rPr>
+          <w:rFonts w:ascii="Times New Roman" w:hAnsi="Times New Roman" w:cs="Times New Roman"/>
+          <w:sz w:val="24"/>
+          <w:szCs w:val="24"/>
+        </w:rPr>
+        <w:t xml:space="preserve"> faktoranalízis?</w:t>
+      </w:r>
+      <w:bookmarkStart w:id="6" w:name="_GoBack"/>
+      <w:bookmarkEnd w:id="6"/>
+    </w:p>
+    <w:p>
+      <w:pPr>
+        <w:pStyle w:val="Listaszerbekezds"/>
+        <w:numPr>
+          <w:ilvl w:val="1"/>
+          <w:numId w:val="4"/>
+        </w:numPr>
         <w:spacing w:after="480"/>
         <w:rPr>
           <w:rFonts w:ascii="Times New Roman" w:hAnsi="Times New Roman" w:cs="Times New Roman"/>
@@ -2409,8 +2445,6 @@
         </w:rPr>
         <w:t>Wide formátumban legyen</w:t>
       </w:r>
-      <w:bookmarkStart w:id="6" w:name="_GoBack"/>
-      <w:bookmarkEnd w:id="6"/>
     </w:p>
     <w:p>
       <w:pPr>

</xml_diff>